<commit_message>
Uploading homework 6 and a slight modification to homework 5
</commit_message>
<xml_diff>
--- a/Homework 5/Homework 5.docx
+++ b/Homework 5/Homework 5.docx
@@ -303,7 +303,21 @@
         <w:rPr>
           <w:lang w:val="en-US"/>
         </w:rPr>
-        <w:t>@@@@@</w:t>
+        <w:t>While loops are good to be used when the condition is not “</w:t>
+      </w:r>
+      <w:proofErr w:type="spellStart"/>
+      <w:r>
+        <w:rPr>
+          <w:lang w:val="en-US"/>
+        </w:rPr>
+        <w:t>iteratable</w:t>
+      </w:r>
+      <w:proofErr w:type="spellEnd"/>
+      <w:r>
+        <w:rPr>
+          <w:lang w:val="en-US"/>
+        </w:rPr>
+        <w:t xml:space="preserve">”, such as when handling user input, reading a file until we encounter a specific line containing a specific string, working with graphical interfaces, game main loop and more. </w:t>
       </w:r>
     </w:p>
     <w:p>
@@ -313,6 +327,48 @@
           <w:lang w:val="en-US"/>
         </w:rPr>
       </w:pPr>
+    </w:p>
+    <w:p>
+      <w:pPr>
+        <w:pStyle w:val="ListParagraph"/>
+        <w:rPr>
+          <w:lang w:val="en-US"/>
+        </w:rPr>
+      </w:pPr>
+      <w:r>
+        <w:rPr>
+          <w:lang w:val="en-US"/>
+        </w:rPr>
+        <w:t>Meanwhile, “for loops” are good on iterating over an “</w:t>
+      </w:r>
+      <w:proofErr w:type="spellStart"/>
+      <w:r>
+        <w:rPr>
+          <w:lang w:val="en-US"/>
+        </w:rPr>
+        <w:t>iteratable</w:t>
+      </w:r>
+      <w:proofErr w:type="spellEnd"/>
+      <w:r>
+        <w:rPr>
+          <w:lang w:val="en-US"/>
+        </w:rPr>
+        <w:t>” condition, such as the length of a string, number of items inside of a collection or simply execute code statements a specific number of times.</w:t>
+      </w:r>
+    </w:p>
+    <w:p>
+      <w:pPr>
+        <w:pStyle w:val="ListParagraph"/>
+        <w:rPr>
+          <w:lang w:val="en-US"/>
+        </w:rPr>
+      </w:pPr>
+      <w:r>
+        <w:rPr>
+          <w:lang w:val="en-US"/>
+        </w:rPr>
+        <w:t xml:space="preserve">  </w:t>
+      </w:r>
     </w:p>
     <w:p>
       <w:pPr>
@@ -507,6 +563,7 @@
         <w:rPr>
           <w:lang w:val="en-US"/>
         </w:rPr>
+        <w:lastRenderedPageBreak/>
         <w:t>Can you nest loops in C#? If yes, give an example.</w:t>
       </w:r>
     </w:p>
@@ -571,69 +628,253 @@
         <w:rPr>
           <w:lang w:val="en-US"/>
         </w:rPr>
-        <w:t>Typically, this is used on multidimensional arrays (each loop is used to traverse thought a specific dimension of the array, for example 3-dimension</w:t>
-      </w:r>
-      <w:r>
-        <w:rPr>
-          <w:lang w:val="en-US"/>
+        <w:t>Typically, this is used on multidimensional arrays (each loop is used to traverse thought a specific dimension of the array, for example 3-dimension arrays will have 3 loops).</w:t>
+      </w:r>
+    </w:p>
+    <w:p>
+      <w:pPr>
+        <w:pStyle w:val="ListParagraph"/>
+        <w:rPr>
+          <w:lang w:val="en-US"/>
+        </w:rPr>
+      </w:pPr>
+    </w:p>
+    <w:p>
+      <w:pPr>
+        <w:pStyle w:val="ListParagraph"/>
+        <w:rPr>
+          <w:lang w:val="en-US"/>
+        </w:rPr>
+      </w:pPr>
+      <w:r>
+        <w:rPr>
+          <w:lang w:val="en-US"/>
+        </w:rPr>
+        <w:t>Code example:</w:t>
+      </w:r>
+    </w:p>
+    <w:p>
+      <w:pPr>
+        <w:pStyle w:val="ListParagraph"/>
+        <w:spacing w:after="0"/>
+        <w:rPr>
+          <w:lang w:val="en-US"/>
+        </w:rPr>
+      </w:pPr>
+      <w:r>
+        <w:rPr>
+          <w:lang w:val="en-US"/>
+        </w:rPr>
+        <w:t>//2-dimentional array which is 2x2 matrix:</w:t>
+      </w:r>
+    </w:p>
+    <w:p>
+      <w:pPr>
+        <w:pStyle w:val="ListParagraph"/>
+        <w:spacing w:after="0"/>
+        <w:rPr>
+          <w:lang w:val="en-GB"/>
+        </w:rPr>
+      </w:pPr>
+      <w:r>
+        <w:t xml:space="preserve">int[,] </w:t>
+      </w:r>
+      <w:proofErr w:type="spellStart"/>
+      <w:r>
+        <w:rPr>
+          <w:lang w:val="en-GB"/>
+        </w:rPr>
+        <w:t>nums</w:t>
+      </w:r>
+      <w:proofErr w:type="spellEnd"/>
+      <w:r>
+        <w:t xml:space="preserve"> = </w:t>
+      </w:r>
+    </w:p>
+    <w:p>
+      <w:pPr>
+        <w:pStyle w:val="ListParagraph"/>
+        <w:spacing w:after="0"/>
+        <w:rPr>
+          <w:lang w:val="en-GB"/>
+        </w:rPr>
+      </w:pPr>
+      <w:r>
+        <w:t>{</w:t>
+      </w:r>
+    </w:p>
+    <w:p>
+      <w:pPr>
+        <w:spacing w:after="0"/>
+        <w:ind w:left="720" w:firstLine="720"/>
+        <w:rPr>
+          <w:lang w:val="en-GB"/>
+        </w:rPr>
+      </w:pPr>
+      <w:r>
+        <w:t xml:space="preserve">{ 1, 2 }, </w:t>
+      </w:r>
+    </w:p>
+    <w:p>
+      <w:pPr>
+        <w:spacing w:after="0"/>
+        <w:ind w:left="720" w:firstLine="720"/>
+        <w:rPr>
+          <w:lang w:val="en-GB"/>
+        </w:rPr>
+      </w:pPr>
+      <w:r>
+        <w:t>{ 3, 4 }</w:t>
+      </w:r>
+    </w:p>
+    <w:p>
+      <w:pPr>
+        <w:spacing w:after="0"/>
+        <w:ind w:firstLine="720"/>
+        <w:rPr>
+          <w:lang w:val="en-GB"/>
+        </w:rPr>
+      </w:pPr>
+      <w:r>
+        <w:t xml:space="preserve"> };</w:t>
+      </w:r>
+    </w:p>
+    <w:p>
+      <w:pPr>
+        <w:spacing w:after="0"/>
+        <w:ind w:firstLine="720"/>
+        <w:rPr>
+          <w:lang w:val="en-GB"/>
+        </w:rPr>
+      </w:pPr>
+      <w:r>
+        <w:t xml:space="preserve">// Outer Loop </w:t>
+      </w:r>
+      <w:r>
+        <w:rPr>
+          <w:lang w:val="en-GB"/>
+        </w:rPr>
+        <w:t>to iterate over dimension 1 (r</w:t>
+      </w:r>
+      <w:r>
+        <w:t>ows</w:t>
+      </w:r>
+      <w:r>
+        <w:rPr>
+          <w:lang w:val="en-GB"/>
+        </w:rPr>
+        <w:t>):</w:t>
+      </w:r>
+    </w:p>
+    <w:p>
+      <w:pPr>
+        <w:pStyle w:val="ListParagraph"/>
+        <w:spacing w:after="0"/>
+        <w:rPr>
+          <w:lang w:val="en-GB"/>
+        </w:rPr>
+      </w:pPr>
+      <w:r>
+        <w:t>for (int i = 0; i &lt;</w:t>
+      </w:r>
+      <w:r>
+        <w:rPr>
+          <w:lang w:val="en-GB"/>
         </w:rPr>
         <w:t xml:space="preserve"> </w:t>
       </w:r>
-      <w:r>
-        <w:rPr>
-          <w:lang w:val="en-US"/>
-        </w:rPr>
-        <w:t>arrays will have 3 loops).</w:t>
+      <w:proofErr w:type="spellStart"/>
+      <w:r>
+        <w:rPr>
+          <w:lang w:val="en-GB"/>
+        </w:rPr>
+        <w:t>nums.GetLength</w:t>
+      </w:r>
+      <w:proofErr w:type="spellEnd"/>
+      <w:r>
+        <w:rPr>
+          <w:lang w:val="en-GB"/>
+        </w:rPr>
+        <w:t>(0)</w:t>
+      </w:r>
+      <w:r>
+        <w:t xml:space="preserve">; i++) </w:t>
       </w:r>
     </w:p>
     <w:p>
       <w:pPr>
         <w:pStyle w:val="ListParagraph"/>
-        <w:rPr>
-          <w:lang w:val="en-US"/>
-        </w:rPr>
-      </w:pPr>
+        <w:spacing w:after="0"/>
+        <w:rPr>
+          <w:lang w:val="en-GB"/>
+        </w:rPr>
+      </w:pPr>
+      <w:r>
+        <w:t xml:space="preserve">{ </w:t>
+      </w:r>
     </w:p>
     <w:p>
       <w:pPr>
         <w:pStyle w:val="ListParagraph"/>
-        <w:rPr>
-          <w:lang w:val="en-US"/>
-        </w:rPr>
-      </w:pPr>
-      <w:r>
-        <w:rPr>
-          <w:lang w:val="en-US"/>
-        </w:rPr>
-        <w:t>Code example:</w:t>
+        <w:spacing w:after="0"/>
+        <w:rPr>
+          <w:lang w:val="en-GB"/>
+        </w:rPr>
+      </w:pPr>
+      <w:r>
+        <w:rPr>
+          <w:lang w:val="en-GB"/>
+        </w:rPr>
+        <w:tab/>
+      </w:r>
+      <w:r>
+        <w:t xml:space="preserve">// </w:t>
+      </w:r>
+      <w:r>
+        <w:rPr>
+          <w:lang w:val="en-GB"/>
+        </w:rPr>
+        <w:t xml:space="preserve">Inner </w:t>
+      </w:r>
+      <w:r>
+        <w:t xml:space="preserve">Loop to iterate over dimension </w:t>
+      </w:r>
+      <w:r>
+        <w:rPr>
+          <w:lang w:val="en-GB"/>
+        </w:rPr>
+        <w:t>2</w:t>
+      </w:r>
+      <w:r>
+        <w:t xml:space="preserve"> (</w:t>
+      </w:r>
+      <w:r>
+        <w:rPr>
+          <w:lang w:val="en-GB"/>
+        </w:rPr>
+        <w:t>columns</w:t>
+      </w:r>
+      <w:r>
+        <w:t>)</w:t>
+      </w:r>
+      <w:r>
+        <w:rPr>
+          <w:lang w:val="en-GB"/>
+        </w:rPr>
+        <w:t>:</w:t>
       </w:r>
     </w:p>
     <w:p>
       <w:pPr>
         <w:pStyle w:val="ListParagraph"/>
         <w:spacing w:after="0"/>
-        <w:rPr>
-          <w:lang w:val="en-US"/>
-        </w:rPr>
-      </w:pPr>
-      <w:r>
-        <w:rPr>
-          <w:lang w:val="en-US"/>
-        </w:rPr>
-        <w:lastRenderedPageBreak/>
-        <w:t>//2-dimentional array which is 2x2 matrix:</w:t>
-      </w:r>
-    </w:p>
-    <w:p>
-      <w:pPr>
-        <w:pStyle w:val="ListParagraph"/>
-        <w:spacing w:after="0"/>
-        <w:rPr>
-          <w:lang w:val="en-GB"/>
-        </w:rPr>
-      </w:pPr>
-      <w:r>
-        <w:t xml:space="preserve">int[,] </w:t>
+        <w:ind w:firstLine="720"/>
+        <w:rPr>
+          <w:lang w:val="en-GB"/>
+        </w:rPr>
+      </w:pPr>
+      <w:r>
+        <w:t xml:space="preserve">for (int j = 0; j &lt; </w:t>
       </w:r>
       <w:proofErr w:type="spellStart"/>
       <w:r>
@@ -644,225 +885,30 @@
       </w:r>
       <w:proofErr w:type="spellEnd"/>
       <w:r>
-        <w:t xml:space="preserve"> = </w:t>
-      </w:r>
-    </w:p>
-    <w:p>
-      <w:pPr>
-        <w:pStyle w:val="ListParagraph"/>
-        <w:spacing w:after="0"/>
-        <w:rPr>
-          <w:lang w:val="en-GB"/>
-        </w:rPr>
-      </w:pPr>
-      <w:r>
-        <w:t>{</w:t>
-      </w:r>
-    </w:p>
-    <w:p>
-      <w:pPr>
-        <w:spacing w:after="0"/>
-        <w:ind w:left="720" w:firstLine="720"/>
-        <w:rPr>
-          <w:lang w:val="en-GB"/>
-        </w:rPr>
-      </w:pPr>
-      <w:r>
-        <w:t xml:space="preserve">{ 1, 2 }, </w:t>
-      </w:r>
-    </w:p>
-    <w:p>
-      <w:pPr>
-        <w:spacing w:after="0"/>
-        <w:ind w:left="720" w:firstLine="720"/>
-        <w:rPr>
-          <w:lang w:val="en-GB"/>
-        </w:rPr>
-      </w:pPr>
-      <w:r>
-        <w:t>{ 3, 4 }</w:t>
-      </w:r>
-    </w:p>
-    <w:p>
-      <w:pPr>
-        <w:spacing w:after="0"/>
-        <w:ind w:firstLine="720"/>
-        <w:rPr>
-          <w:lang w:val="en-GB"/>
-        </w:rPr>
-      </w:pPr>
-      <w:r>
-        <w:t xml:space="preserve"> };</w:t>
-      </w:r>
-    </w:p>
-    <w:p>
-      <w:pPr>
-        <w:spacing w:after="0"/>
-        <w:ind w:firstLine="720"/>
-        <w:rPr>
-          <w:lang w:val="en-GB"/>
-        </w:rPr>
-      </w:pPr>
-      <w:r>
-        <w:t xml:space="preserve">// Outer Loop </w:t>
-      </w:r>
-      <w:r>
-        <w:rPr>
-          <w:lang w:val="en-GB"/>
-        </w:rPr>
-        <w:t>to iterate over dimension 1 (r</w:t>
-      </w:r>
-      <w:r>
-        <w:t>ows</w:t>
-      </w:r>
-      <w:r>
-        <w:rPr>
-          <w:lang w:val="en-GB"/>
-        </w:rPr>
-        <w:t>):</w:t>
-      </w:r>
-    </w:p>
-    <w:p>
-      <w:pPr>
-        <w:pStyle w:val="ListParagraph"/>
-        <w:spacing w:after="0"/>
-        <w:rPr>
-          <w:lang w:val="en-GB"/>
-        </w:rPr>
-      </w:pPr>
-      <w:r>
-        <w:t>for (int i = 0; i &lt;</w:t>
-      </w:r>
-      <w:r>
-        <w:rPr>
-          <w:lang w:val="en-GB"/>
-        </w:rPr>
+        <w:rPr>
+          <w:lang w:val="en-GB"/>
+        </w:rPr>
+        <w:t>.</w:t>
+      </w:r>
+      <w:r>
         <w:t xml:space="preserve"> </w:t>
       </w:r>
       <w:proofErr w:type="spellStart"/>
-      <w:r>
-        <w:rPr>
-          <w:lang w:val="en-GB"/>
-        </w:rPr>
-        <w:t>nums.GetLength</w:t>
+      <w:proofErr w:type="gramStart"/>
+      <w:r>
+        <w:rPr>
+          <w:lang w:val="en-GB"/>
+        </w:rPr>
+        <w:t>GetLength</w:t>
       </w:r>
       <w:proofErr w:type="spellEnd"/>
       <w:r>
         <w:rPr>
           <w:lang w:val="en-GB"/>
         </w:rPr>
-        <w:t>(0)</w:t>
-      </w:r>
-      <w:r>
-        <w:t xml:space="preserve">; i++) </w:t>
-      </w:r>
-    </w:p>
-    <w:p>
-      <w:pPr>
-        <w:pStyle w:val="ListParagraph"/>
-        <w:spacing w:after="0"/>
-        <w:rPr>
-          <w:lang w:val="en-GB"/>
-        </w:rPr>
-      </w:pPr>
-      <w:r>
-        <w:t xml:space="preserve">{ </w:t>
-      </w:r>
-    </w:p>
-    <w:p>
-      <w:pPr>
-        <w:pStyle w:val="ListParagraph"/>
-        <w:spacing w:after="0"/>
-        <w:rPr>
-          <w:lang w:val="en-GB"/>
-        </w:rPr>
-      </w:pPr>
-      <w:r>
-        <w:rPr>
-          <w:lang w:val="en-GB"/>
-        </w:rPr>
-        <w:tab/>
-      </w:r>
-      <w:r>
-        <w:t xml:space="preserve">// </w:t>
-      </w:r>
-      <w:r>
-        <w:rPr>
-          <w:lang w:val="en-GB"/>
-        </w:rPr>
-        <w:t xml:space="preserve">Inner </w:t>
-      </w:r>
-      <w:r>
-        <w:t xml:space="preserve">Loop to iterate over dimension </w:t>
-      </w:r>
-      <w:r>
-        <w:rPr>
-          <w:lang w:val="en-GB"/>
-        </w:rPr>
-        <w:t>2</w:t>
-      </w:r>
-      <w:r>
-        <w:t xml:space="preserve"> (</w:t>
-      </w:r>
-      <w:r>
-        <w:rPr>
-          <w:lang w:val="en-GB"/>
-        </w:rPr>
-        <w:t>columns</w:t>
-      </w:r>
-      <w:r>
-        <w:t>)</w:t>
-      </w:r>
-      <w:r>
-        <w:rPr>
-          <w:lang w:val="en-GB"/>
-        </w:rPr>
-        <w:t>:</w:t>
-      </w:r>
-    </w:p>
-    <w:p>
-      <w:pPr>
-        <w:pStyle w:val="ListParagraph"/>
-        <w:spacing w:after="0"/>
-        <w:ind w:firstLine="720"/>
-        <w:rPr>
-          <w:lang w:val="en-GB"/>
-        </w:rPr>
-      </w:pPr>
-      <w:r>
-        <w:t xml:space="preserve">for (int j = 0; j &lt; </w:t>
-      </w:r>
-      <w:proofErr w:type="spellStart"/>
-      <w:r>
-        <w:rPr>
-          <w:lang w:val="en-GB"/>
-        </w:rPr>
-        <w:t>nums</w:t>
-      </w:r>
-      <w:proofErr w:type="spellEnd"/>
-      <w:r>
-        <w:rPr>
-          <w:lang w:val="en-GB"/>
-        </w:rPr>
-        <w:t>.</w:t>
-      </w:r>
-      <w:r>
-        <w:t xml:space="preserve"> </w:t>
-      </w:r>
-      <w:proofErr w:type="spellStart"/>
-      <w:r>
-        <w:rPr>
-          <w:lang w:val="en-GB"/>
-        </w:rPr>
-        <w:t>GetLength</w:t>
-      </w:r>
-      <w:proofErr w:type="spellEnd"/>
-      <w:r>
-        <w:rPr>
-          <w:lang w:val="en-GB"/>
-        </w:rPr>
         <w:t>(</w:t>
       </w:r>
+      <w:proofErr w:type="gramEnd"/>
       <w:r>
         <w:rPr>
           <w:lang w:val="en-GB"/>
@@ -964,6 +1010,7 @@
         <w:t>$ “{</w:t>
       </w:r>
       <w:proofErr w:type="spellStart"/>
+      <w:proofErr w:type="gramStart"/>
       <w:r>
         <w:rPr>
           <w:lang w:val="en-GB"/>
@@ -972,19 +1019,17 @@
       </w:r>
       <w:proofErr w:type="spellEnd"/>
       <w:r>
-        <w:t>[i, j]</w:t>
-      </w:r>
-      <w:r>
-        <w:rPr>
-          <w:lang w:val="en-GB"/>
-        </w:rPr>
-        <w:t xml:space="preserve">} </w:t>
-      </w:r>
-      <w:r>
-        <w:rPr>
-          <w:lang w:val="en-GB"/>
-        </w:rPr>
-        <w:t>”</w:t>
+        <w:t>[</w:t>
+      </w:r>
+      <w:proofErr w:type="gramEnd"/>
+      <w:r>
+        <w:t>i, j]</w:t>
+      </w:r>
+      <w:r>
+        <w:rPr>
+          <w:lang w:val="en-GB"/>
+        </w:rPr>
+        <w:t>} ”</w:t>
       </w:r>
       <w:r>
         <w:t>)</w:t>
@@ -1038,13 +1083,7 @@
         <w:rPr>
           <w:lang w:val="en-GB"/>
         </w:rPr>
-        <w:t>Console.Write</w:t>
-      </w:r>
-      <w:r>
-        <w:rPr>
-          <w:lang w:val="en-GB"/>
-        </w:rPr>
-        <w:t>Line</w:t>
+        <w:t>Console.WriteLine</w:t>
       </w:r>
       <w:proofErr w:type="spellEnd"/>
       <w:r>
@@ -1134,6 +1173,27 @@
           <w:lang w:val="en-US"/>
         </w:rPr>
         <w:t>Part 2: Coding Exercises</w:t>
+      </w:r>
+      <w:r>
+        <w:rPr>
+          <w:lang w:val="en-US"/>
+        </w:rPr>
+        <w:t xml:space="preserve"> (Can be found at </w:t>
+      </w:r>
+      <w:hyperlink r:id="rId5" w:history="1">
+        <w:r>
+          <w:rPr>
+            <w:rStyle w:val="Hyperlink"/>
+            <w:lang w:val="en-US"/>
+          </w:rPr>
+          <w:t>https://github.com/Kalifer738/Endeva-Homework-Collection/tree/main</w:t>
+        </w:r>
+      </w:hyperlink>
+      <w:r>
+        <w:rPr>
+          <w:lang w:val="en-US"/>
+        </w:rPr>
+        <w:t>)</w:t>
       </w:r>
     </w:p>
     <w:p>
@@ -1289,7 +1349,14 @@
         <w:rPr>
           <w:lang w:val="en-US"/>
         </w:rPr>
-        <w:t xml:space="preserve"> When Then</w:t>
+        <w:t xml:space="preserve"> When </w:t>
+      </w:r>
+      <w:proofErr w:type="gramStart"/>
+      <w:r>
+        <w:rPr>
+          <w:lang w:val="en-US"/>
+        </w:rPr>
+        <w:t>Then</w:t>
       </w:r>
       <w:r>
         <w:rPr>
@@ -1297,6 +1364,7 @@
         </w:rPr>
         <w:t>(</w:t>
       </w:r>
+      <w:proofErr w:type="gramEnd"/>
       <w:r>
         <w:t>behavior-driven development</w:t>
       </w:r>
@@ -1387,6 +1455,7 @@
           <w:u w:val="single"/>
           <w:lang w:val="en-US"/>
         </w:rPr>
+        <w:lastRenderedPageBreak/>
         <w:t>When</w:t>
       </w:r>
       <w:r>
@@ -1479,49 +1548,7 @@
         <w:rPr>
           <w:lang w:val="en-US"/>
         </w:rPr>
-        <w:t>99</w:t>
-      </w:r>
-      <w:r>
-        <w:rPr>
-          <w:lang w:val="en-US"/>
-        </w:rPr>
-        <w:t xml:space="preserve">2, </w:t>
-      </w:r>
-      <w:r>
-        <w:rPr>
-          <w:lang w:val="en-US"/>
-        </w:rPr>
-        <w:t>99</w:t>
-      </w:r>
-      <w:r>
-        <w:rPr>
-          <w:lang w:val="en-US"/>
-        </w:rPr>
-        <w:t xml:space="preserve">4, </w:t>
-      </w:r>
-      <w:r>
-        <w:rPr>
-          <w:lang w:val="en-US"/>
-        </w:rPr>
-        <w:t>99</w:t>
-      </w:r>
-      <w:r>
-        <w:rPr>
-          <w:lang w:val="en-US"/>
-        </w:rPr>
-        <w:t xml:space="preserve">6, </w:t>
-      </w:r>
-      <w:r>
-        <w:rPr>
-          <w:lang w:val="en-US"/>
-        </w:rPr>
-        <w:t>99</w:t>
-      </w:r>
-      <w:r>
-        <w:rPr>
-          <w:lang w:val="en-US"/>
-        </w:rPr>
-        <w:t>8 are displayed on the screen, and the program exists</w:t>
+        <w:t>992, 994, 996, 998 are displayed on the screen, and the program exists</w:t>
       </w:r>
     </w:p>
     <w:p>
@@ -1542,14 +1569,7 @@
         <w:rPr>
           <w:lang w:val="en-US"/>
         </w:rPr>
-        <w:lastRenderedPageBreak/>
-        <w:t xml:space="preserve">BDD Test Case </w:t>
-      </w:r>
-      <w:r>
-        <w:rPr>
-          <w:lang w:val="en-US"/>
-        </w:rPr>
-        <w:t>2</w:t>
+        <w:t>BDD Test Case 2</w:t>
       </w:r>
       <w:r>
         <w:rPr>
@@ -1620,13 +1640,27 @@
         <w:rPr>
           <w:lang w:val="en-US"/>
         </w:rPr>
-        <w:t xml:space="preserve">, displays all </w:t>
-      </w:r>
-      <w:r>
-        <w:rPr>
-          <w:lang w:val="en-US"/>
-        </w:rPr>
-        <w:t xml:space="preserve"> positive </w:t>
+        <w:t xml:space="preserve">, displays </w:t>
+      </w:r>
+      <w:proofErr w:type="gramStart"/>
+      <w:r>
+        <w:rPr>
+          <w:lang w:val="en-US"/>
+        </w:rPr>
+        <w:t xml:space="preserve">all </w:t>
+      </w:r>
+      <w:r>
+        <w:rPr>
+          <w:lang w:val="en-US"/>
+        </w:rPr>
+        <w:t xml:space="preserve"> positive</w:t>
+      </w:r>
+      <w:proofErr w:type="gramEnd"/>
+      <w:r>
+        <w:rPr>
+          <w:lang w:val="en-US"/>
+        </w:rPr>
+        <w:t xml:space="preserve"> </w:t>
       </w:r>
       <w:r>
         <w:rPr>
@@ -1809,31 +1843,7 @@
         <w:rPr>
           <w:lang w:val="en-US"/>
         </w:rPr>
-        <w:t xml:space="preserve">BDD Test Case </w:t>
-      </w:r>
-      <w:r>
-        <w:rPr>
-          <w:lang w:val="en-US"/>
-        </w:rPr>
-        <w:t>3</w:t>
-      </w:r>
-      <w:r>
-        <w:rPr>
-          <w:lang w:val="en-US"/>
-        </w:rPr>
-        <w:t xml:space="preserve"> </w:t>
-      </w:r>
-      <w:r>
-        <w:rPr>
-          <w:lang w:val="en-US"/>
-        </w:rPr>
-        <w:t xml:space="preserve">Negative </w:t>
-      </w:r>
-      <w:r>
-        <w:rPr>
-          <w:lang w:val="en-US"/>
-        </w:rPr>
-        <w:t>Path:</w:t>
+        <w:t>BDD Test Case 3 Negative Path:</w:t>
       </w:r>
     </w:p>
     <w:p>
@@ -1856,13 +1866,7 @@
         <w:rPr>
           <w:lang w:val="en-US"/>
         </w:rPr>
-        <w:t xml:space="preserve"> Verify that entering a negative number smaller than -1000</w:t>
-      </w:r>
-      <w:r>
-        <w:rPr>
-          <w:lang w:val="en-US"/>
-        </w:rPr>
-        <w:t xml:space="preserve"> results in an error message</w:t>
+        <w:t xml:space="preserve"> Verify that entering a negative number smaller than -1000 results in an error message</w:t>
       </w:r>
     </w:p>
     <w:p>
@@ -1923,19 +1927,7 @@
         <w:rPr>
           <w:lang w:val="en-US"/>
         </w:rPr>
-        <w:t>| -100</w:t>
-      </w:r>
-      <w:r>
-        <w:rPr>
-          <w:lang w:val="en-US"/>
-        </w:rPr>
-        <w:t>1</w:t>
-      </w:r>
-      <w:r>
-        <w:rPr>
-          <w:lang w:val="en-US"/>
-        </w:rPr>
-        <w:t xml:space="preserve"> |</w:t>
+        <w:t>| -1001 |</w:t>
       </w:r>
     </w:p>
     <w:p>
@@ -1958,13 +1950,7 @@
         <w:rPr>
           <w:lang w:val="en-US"/>
         </w:rPr>
-        <w:t xml:space="preserve"> </w:t>
-      </w:r>
-      <w:r>
-        <w:rPr>
-          <w:lang w:val="en-US"/>
-        </w:rPr>
-        <w:t>the program displays a message saying that the input is invalid, followed by a message to prompt me to press a key in order to try again</w:t>
+        <w:t xml:space="preserve"> the program displays a message saying that the input is invalid, followed by a message to prompt me to press a key in order to try again</w:t>
       </w:r>
     </w:p>
     <w:p>
@@ -1986,19 +1972,7 @@
         <w:rPr>
           <w:lang w:val="en-US"/>
         </w:rPr>
-        <w:t xml:space="preserve">BDD Test Case </w:t>
-      </w:r>
-      <w:r>
-        <w:rPr>
-          <w:lang w:val="en-US"/>
-        </w:rPr>
-        <w:t>4</w:t>
-      </w:r>
-      <w:r>
-        <w:rPr>
-          <w:lang w:val="en-US"/>
-        </w:rPr>
-        <w:t xml:space="preserve"> Negative Path:</w:t>
+        <w:t>BDD Test Case 4 Negative Path:</w:t>
       </w:r>
     </w:p>
     <w:p>
@@ -2021,55 +1995,7 @@
         <w:rPr>
           <w:lang w:val="en-US"/>
         </w:rPr>
-        <w:t xml:space="preserve"> Verify that entering a </w:t>
-      </w:r>
-      <w:r>
-        <w:rPr>
-          <w:lang w:val="en-US"/>
-        </w:rPr>
-        <w:t xml:space="preserve">positive </w:t>
-      </w:r>
-      <w:r>
-        <w:rPr>
-          <w:lang w:val="en-US"/>
-        </w:rPr>
-        <w:t xml:space="preserve">number </w:t>
-      </w:r>
-      <w:r>
-        <w:rPr>
-          <w:lang w:val="en-US"/>
-        </w:rPr>
-        <w:t xml:space="preserve">bigger </w:t>
-      </w:r>
-      <w:r>
-        <w:rPr>
-          <w:lang w:val="en-US"/>
-        </w:rPr>
-        <w:t xml:space="preserve">than </w:t>
-      </w:r>
-      <w:r>
-        <w:rPr>
-          <w:lang w:val="en-US"/>
-        </w:rPr>
-        <w:t>999</w:t>
-      </w:r>
-      <w:r>
-        <w:rPr>
-          <w:lang w:val="en-US"/>
-        </w:rPr>
-        <w:t xml:space="preserve"> results in a</w:t>
-      </w:r>
-      <w:r>
-        <w:rPr>
-          <w:lang w:val="en-US"/>
-        </w:rPr>
-        <w:t>n</w:t>
-      </w:r>
-      <w:r>
-        <w:rPr>
-          <w:lang w:val="en-US"/>
-        </w:rPr>
-        <w:t xml:space="preserve"> error message</w:t>
+        <w:t xml:space="preserve"> Verify that entering a positive number bigger than 999 results in an error message</w:t>
       </w:r>
     </w:p>
     <w:p>
@@ -2115,25 +2041,7 @@
         <w:rPr>
           <w:lang w:val="en-US"/>
         </w:rPr>
-        <w:t xml:space="preserve"> I enter a </w:t>
-      </w:r>
-      <w:r>
-        <w:rPr>
-          <w:lang w:val="en-US"/>
-        </w:rPr>
-        <w:t xml:space="preserve">positive </w:t>
-      </w:r>
-      <w:r>
-        <w:rPr>
-          <w:lang w:val="en-US"/>
-        </w:rPr>
-        <w:t xml:space="preserve">number </w:t>
-      </w:r>
-      <w:r>
-        <w:rPr>
-          <w:lang w:val="en-US"/>
-        </w:rPr>
-        <w:t>bigger than 999</w:t>
+        <w:t xml:space="preserve"> I enter a positive number bigger than 999</w:t>
       </w:r>
     </w:p>
     <w:p>
@@ -2148,19 +2056,7 @@
         <w:rPr>
           <w:lang w:val="en-US"/>
         </w:rPr>
-        <w:t>| 100</w:t>
-      </w:r>
-      <w:r>
-        <w:rPr>
-          <w:lang w:val="en-US"/>
-        </w:rPr>
-        <w:t>0</w:t>
-      </w:r>
-      <w:r>
-        <w:rPr>
-          <w:lang w:val="en-US"/>
-        </w:rPr>
-        <w:t xml:space="preserve"> |</w:t>
+        <w:t>| 1000 |</w:t>
       </w:r>
     </w:p>
     <w:p>
@@ -2205,19 +2101,7 @@
         <w:rPr>
           <w:lang w:val="en-US"/>
         </w:rPr>
-        <w:t xml:space="preserve">BDD Test Case </w:t>
-      </w:r>
-      <w:r>
-        <w:rPr>
-          <w:lang w:val="en-US"/>
-        </w:rPr>
-        <w:t>5</w:t>
-      </w:r>
-      <w:r>
-        <w:rPr>
-          <w:lang w:val="en-US"/>
-        </w:rPr>
-        <w:t xml:space="preserve"> </w:t>
+        <w:t xml:space="preserve">BDD Test Case 5 </w:t>
       </w:r>
       <w:r>
         <w:rPr>
@@ -2225,6 +2109,7 @@
         </w:rPr>
         <w:t xml:space="preserve">Negative </w:t>
       </w:r>
+      <w:proofErr w:type="gramStart"/>
       <w:r>
         <w:rPr>
           <w:lang w:val="en-US"/>
@@ -2243,6 +2128,7 @@
         </w:rPr>
         <w:t>:</w:t>
       </w:r>
+      <w:proofErr w:type="gramEnd"/>
     </w:p>
     <w:p>
       <w:pPr>
@@ -2264,13 +2150,7 @@
         <w:rPr>
           <w:lang w:val="en-US"/>
         </w:rPr>
-        <w:t xml:space="preserve"> Verify that </w:t>
-      </w:r>
-      <w:r>
-        <w:rPr>
-          <w:lang w:val="en-US"/>
-        </w:rPr>
-        <w:t>the user can retry after entering an invalid input</w:t>
+        <w:t xml:space="preserve"> Verify that the user can retry after entering an invalid input</w:t>
       </w:r>
     </w:p>
     <w:p>
@@ -2293,13 +2173,7 @@
         <w:rPr>
           <w:lang w:val="en-US"/>
         </w:rPr>
-        <w:t xml:space="preserve"> I have downloaded and opened the executable without an error</w:t>
-      </w:r>
-      <w:r>
-        <w:rPr>
-          <w:lang w:val="en-US"/>
-        </w:rPr>
-        <w:t>, and entered an invalid input</w:t>
+        <w:t xml:space="preserve"> I have downloaded and opened the executable without an error, and entered an invalid input</w:t>
       </w:r>
     </w:p>
     <w:p>
@@ -2322,13 +2196,7 @@
         <w:rPr>
           <w:lang w:val="en-US"/>
         </w:rPr>
-        <w:t xml:space="preserve"> I </w:t>
-      </w:r>
-      <w:r>
-        <w:rPr>
-          <w:lang w:val="en-US"/>
-        </w:rPr>
-        <w:t xml:space="preserve">press any </w:t>
+        <w:t xml:space="preserve"> I press any </w:t>
       </w:r>
       <w:r>
         <w:rPr>
@@ -3969,6 +3837,7 @@
   <w:style w:type="character" w:default="1" w:styleId="DefaultParagraphFont">
     <w:name w:val="Default Paragraph Font"/>
     <w:uiPriority w:val="1"/>
+    <w:semiHidden/>
     <w:unhideWhenUsed/>
   </w:style>
   <w:style w:type="table" w:default="1" w:styleId="TableNormal">
@@ -4279,6 +4148,41 @@
       <w:spacing w:val="5"/>
     </w:rPr>
   </w:style>
+  <w:style w:type="character" w:styleId="Hyperlink">
+    <w:name w:val="Hyperlink"/>
+    <w:basedOn w:val="DefaultParagraphFont"/>
+    <w:uiPriority w:val="99"/>
+    <w:unhideWhenUsed/>
+    <w:rsid w:val="006979D1"/>
+    <w:rPr>
+      <w:color w:val="467886" w:themeColor="hyperlink"/>
+      <w:u w:val="single"/>
+    </w:rPr>
+  </w:style>
+  <w:style w:type="character" w:styleId="UnresolvedMention">
+    <w:name w:val="Unresolved Mention"/>
+    <w:basedOn w:val="DefaultParagraphFont"/>
+    <w:uiPriority w:val="99"/>
+    <w:semiHidden/>
+    <w:unhideWhenUsed/>
+    <w:rsid w:val="006979D1"/>
+    <w:rPr>
+      <w:color w:val="605E5C"/>
+      <w:shd w:val="clear" w:color="auto" w:fill="E1DFDD"/>
+    </w:rPr>
+  </w:style>
+  <w:style w:type="character" w:styleId="FollowedHyperlink">
+    <w:name w:val="FollowedHyperlink"/>
+    <w:basedOn w:val="DefaultParagraphFont"/>
+    <w:uiPriority w:val="99"/>
+    <w:semiHidden/>
+    <w:unhideWhenUsed/>
+    <w:rsid w:val="006979D1"/>
+    <w:rPr>
+      <w:color w:val="96607D" w:themeColor="followedHyperlink"/>
+      <w:u w:val="single"/>
+    </w:rPr>
+  </w:style>
 </w:styles>
 </file>
 

</xml_diff>